<commit_message>
updated the manual file
</commit_message>
<xml_diff>
--- a/PushNotification/Documents/Manual for using Push Notification sample application.docx
+++ b/PushNotification/Documents/Manual for using Push Notification sample application.docx
@@ -2306,7 +2306,7 @@
       <w:pPr>
         <w:rPr>
           <w:rFonts w:ascii="Arial" w:hAnsi="Arial" w:cs="Arial"/>
-          <w:color w:val="000000" w:themeColor="text1"/>
+          <w:color w:val="666666"/>
           <w:sz w:val="21"/>
           <w:szCs w:val="21"/>
           <w:shd w:val="clear" w:color="auto" w:fill="FFFFFF"/>
@@ -2315,25 +2315,25 @@
       <w:r>
         <w:rPr>
           <w:rFonts w:ascii="Arial" w:hAnsi="Arial" w:cs="Arial"/>
-          <w:color w:val="000000" w:themeColor="text1"/>
           <w:sz w:val="21"/>
           <w:szCs w:val="21"/>
           <w:shd w:val="clear" w:color="auto" w:fill="FFFFFF"/>
         </w:rPr>
-        <w:t>6. Open a browser and type http:///&lt;your_host_ip&gt;:8080/gcm-demo/</w:t>
-      </w:r>
-    </w:p>
-    <w:p>
-      <w:pPr>
-        <w:rPr>
-          <w:rFonts w:ascii="Arial" w:hAnsi="Arial" w:cs="Arial"/>
-          <w:color w:val="000000" w:themeColor="text1"/>
+        <w:t>6. In the command prompt, go to the directory : \apache-tomcat\bin and type startup.bat to start your server</w:t>
+      </w:r>
+      <w:r>
+        <w:rPr>
+          <w:rFonts w:ascii="Arial" w:hAnsi="Arial" w:cs="Arial"/>
+          <w:color w:val="666666"/>
           <w:sz w:val="21"/>
           <w:szCs w:val="21"/>
           <w:shd w:val="clear" w:color="auto" w:fill="FFFFFF"/>
         </w:rPr>
-      </w:pPr>
-      <w:r>
+        <w:t>.</w:t>
+      </w:r>
+    </w:p>
+    <w:p>
+      <w:pPr>
         <w:rPr>
           <w:rFonts w:ascii="Arial" w:hAnsi="Arial" w:cs="Arial"/>
           <w:color w:val="000000" w:themeColor="text1"/>
@@ -2341,7 +2341,47 @@
           <w:szCs w:val="21"/>
           <w:shd w:val="clear" w:color="auto" w:fill="FFFFFF"/>
         </w:rPr>
+      </w:pPr>
+      <w:r>
+        <w:rPr>
+          <w:rFonts w:ascii="Arial" w:hAnsi="Arial" w:cs="Arial"/>
+          <w:color w:val="000000" w:themeColor="text1"/>
+          <w:sz w:val="21"/>
+          <w:szCs w:val="21"/>
+          <w:shd w:val="clear" w:color="auto" w:fill="FFFFFF"/>
+        </w:rPr>
         <w:t>7</w:t>
+      </w:r>
+      <w:r>
+        <w:rPr>
+          <w:rFonts w:ascii="Arial" w:hAnsi="Arial" w:cs="Arial"/>
+          <w:color w:val="000000" w:themeColor="text1"/>
+          <w:sz w:val="21"/>
+          <w:szCs w:val="21"/>
+          <w:shd w:val="clear" w:color="auto" w:fill="FFFFFF"/>
+        </w:rPr>
+        <w:t>. Open a browser and type http:///&lt;your_host_ip&gt;:8080/gcm-demo/</w:t>
+      </w:r>
+    </w:p>
+    <w:p>
+      <w:pPr>
+        <w:rPr>
+          <w:rFonts w:ascii="Arial" w:hAnsi="Arial" w:cs="Arial"/>
+          <w:color w:val="000000" w:themeColor="text1"/>
+          <w:sz w:val="21"/>
+          <w:szCs w:val="21"/>
+          <w:shd w:val="clear" w:color="auto" w:fill="FFFFFF"/>
+        </w:rPr>
+      </w:pPr>
+      <w:r>
+        <w:rPr>
+          <w:rFonts w:ascii="Arial" w:hAnsi="Arial" w:cs="Arial"/>
+          <w:color w:val="000000" w:themeColor="text1"/>
+          <w:sz w:val="21"/>
+          <w:szCs w:val="21"/>
+          <w:shd w:val="clear" w:color="auto" w:fill="FFFFFF"/>
+        </w:rPr>
+        <w:t>8</w:t>
       </w:r>
       <w:r>
         <w:rPr>
@@ -2433,7 +2473,6 @@
         </w:rPr>
         <w:t>2. Go to the "</w:t>
       </w:r>
-      <w:proofErr w:type="spellStart"/>
       <w:r>
         <w:rPr>
           <w:rFonts w:ascii="Arial" w:hAnsi="Arial" w:cs="Arial"/>
@@ -2445,7 +2484,6 @@
         </w:rPr>
         <w:t>CommonUtilities.java</w:t>
       </w:r>
-      <w:proofErr w:type="spellEnd"/>
       <w:r>
         <w:rPr>
           <w:rFonts w:ascii="Arial" w:hAnsi="Arial" w:cs="Arial"/>
@@ -2738,6 +2776,7 @@
           <w:szCs w:val="21"/>
           <w:shd w:val="clear" w:color="auto" w:fill="FFFFFF"/>
         </w:rPr>
+        <w:lastRenderedPageBreak/>
         <w:t>This was how the sample application of push notification works.</w:t>
       </w:r>
     </w:p>

</xml_diff>

<commit_message>
changed the manual file
</commit_message>
<xml_diff>
--- a/PushNotification/Documents/Manual for using Push Notification sample application.docx
+++ b/PushNotification/Documents/Manual for using Push Notification sample application.docx
@@ -52,7 +52,6 @@
       <w:pPr>
         <w:rPr>
           <w:rFonts w:ascii="Times New Roman" w:hAnsi="Times New Roman" w:cs="Times New Roman"/>
-          <w:b/>
           <w:sz w:val="28"/>
           <w:szCs w:val="28"/>
           <w:u w:val="single"/>
@@ -68,12 +67,61 @@
           <w:u w:val="single"/>
           <w:lang w:val="en-IN"/>
         </w:rPr>
-        <w:t>NOTE : To deploy this application, your phone should have Android market installed and at least one signed in Google account</w:t>
+        <w:t xml:space="preserve">NOTE : </w:t>
       </w:r>
       <w:r>
         <w:rPr>
           <w:rFonts w:ascii="Times New Roman" w:hAnsi="Times New Roman" w:cs="Times New Roman"/>
-          <w:b/>
+          <w:sz w:val="28"/>
+          <w:szCs w:val="28"/>
+          <w:u w:val="single"/>
+          <w:lang w:val="en-IN"/>
+        </w:rPr>
+        <w:t xml:space="preserve">To deploy this application, your phone should have Android market </w:t>
+      </w:r>
+      <w:r>
+        <w:rPr>
+          <w:rFonts w:ascii="Times New Roman" w:hAnsi="Times New Roman" w:cs="Times New Roman"/>
+          <w:sz w:val="28"/>
+          <w:szCs w:val="28"/>
+          <w:u w:val="single"/>
+          <w:lang w:val="en-IN"/>
+        </w:rPr>
+        <w:t>/</w:t>
+      </w:r>
+      <w:r>
+        <w:rPr>
+          <w:rFonts w:ascii="Times New Roman" w:hAnsi="Times New Roman" w:cs="Times New Roman"/>
+          <w:sz w:val="28"/>
+          <w:szCs w:val="28"/>
+          <w:u w:val="single"/>
+          <w:lang w:val="en-IN"/>
+        </w:rPr>
+        <w:t xml:space="preserve"> </w:t>
+      </w:r>
+      <w:r>
+        <w:rPr>
+          <w:rFonts w:ascii="Times New Roman" w:hAnsi="Times New Roman" w:cs="Times New Roman"/>
+          <w:sz w:val="28"/>
+          <w:szCs w:val="28"/>
+          <w:u w:val="single"/>
+          <w:lang w:val="en-IN"/>
+        </w:rPr>
+        <w:t xml:space="preserve">playstore </w:t>
+      </w:r>
+      <w:r>
+        <w:rPr>
+          <w:rFonts w:ascii="Times New Roman" w:hAnsi="Times New Roman" w:cs="Times New Roman"/>
+          <w:sz w:val="28"/>
+          <w:szCs w:val="28"/>
+          <w:u w:val="single"/>
+          <w:lang w:val="en-IN"/>
+        </w:rPr>
+        <w:t>installed and at least one signed in Google account</w:t>
+      </w:r>
+      <w:r>
+        <w:rPr>
+          <w:rFonts w:ascii="Times New Roman" w:hAnsi="Times New Roman" w:cs="Times New Roman"/>
           <w:sz w:val="28"/>
           <w:szCs w:val="28"/>
           <w:u w:val="single"/>

</xml_diff>

<commit_message>
Changed the Manual for using Push Notification sample application.docx
</commit_message>
<xml_diff>
--- a/PushNotification/Documents/Manual for using Push Notification sample application.docx
+++ b/PushNotification/Documents/Manual for using Push Notification sample application.docx
@@ -67,7 +67,18 @@
           <w:u w:val="single"/>
           <w:lang w:val="en-IN"/>
         </w:rPr>
-        <w:t xml:space="preserve">NOTE : </w:t>
+        <w:t>PRE-REQUISITES</w:t>
+      </w:r>
+      <w:r>
+        <w:rPr>
+          <w:rFonts w:ascii="Times New Roman" w:hAnsi="Times New Roman" w:cs="Times New Roman"/>
+          <w:b/>
+          <w:sz w:val="28"/>
+          <w:szCs w:val="28"/>
+          <w:u w:val="single"/>
+          <w:lang w:val="en-IN"/>
+        </w:rPr>
+        <w:t xml:space="preserve"> : </w:t>
       </w:r>
       <w:r>
         <w:rPr>
@@ -128,6 +139,70 @@
           <w:lang w:val="en-IN"/>
         </w:rPr>
         <w:t>. If your  Google account is signed out before you run the application or while the application is running, you will get an error and the push notification application will not work.</w:t>
+      </w:r>
+    </w:p>
+    <w:p>
+      <w:pPr>
+        <w:rPr>
+          <w:rFonts w:ascii="Times New Roman" w:hAnsi="Times New Roman" w:cs="Times New Roman"/>
+          <w:sz w:val="28"/>
+          <w:szCs w:val="28"/>
+          <w:u w:val="single"/>
+          <w:lang w:val="en-IN"/>
+        </w:rPr>
+      </w:pPr>
+    </w:p>
+    <w:p>
+      <w:pPr>
+        <w:tabs>
+          <w:tab w:val="left" w:pos="5610"/>
+        </w:tabs>
+        <w:rPr>
+          <w:rFonts w:ascii="Times New Roman" w:hAnsi="Times New Roman" w:cs="Times New Roman"/>
+          <w:sz w:val="28"/>
+          <w:szCs w:val="28"/>
+          <w:u w:val="single"/>
+          <w:lang w:val="en-IN"/>
+        </w:rPr>
+      </w:pPr>
+      <w:r>
+        <w:rPr>
+          <w:rFonts w:ascii="Times New Roman" w:hAnsi="Times New Roman" w:cs="Times New Roman"/>
+          <w:sz w:val="28"/>
+          <w:szCs w:val="28"/>
+          <w:u w:val="single"/>
+          <w:lang w:val="en-IN"/>
+        </w:rPr>
+        <w:t xml:space="preserve">Abbreviations used : </w:t>
+      </w:r>
+    </w:p>
+    <w:p>
+      <w:pPr>
+        <w:rPr>
+          <w:rFonts w:ascii="Times New Roman" w:hAnsi="Times New Roman" w:cs="Times New Roman"/>
+          <w:sz w:val="28"/>
+          <w:szCs w:val="28"/>
+          <w:lang w:val="en-IN"/>
+        </w:rPr>
+      </w:pPr>
+      <w:r>
+        <w:rPr>
+          <w:rFonts w:ascii="Times New Roman" w:hAnsi="Times New Roman" w:cs="Times New Roman"/>
+          <w:b/>
+          <w:sz w:val="28"/>
+          <w:szCs w:val="28"/>
+          <w:lang w:val="en-IN"/>
+        </w:rPr>
+        <w:t>GCM</w:t>
+      </w:r>
+      <w:r>
+        <w:rPr>
+          <w:rFonts w:ascii="Times New Roman" w:hAnsi="Times New Roman" w:cs="Times New Roman"/>
+          <w:sz w:val="28"/>
+          <w:szCs w:val="28"/>
+          <w:lang w:val="en-IN"/>
+        </w:rPr>
+        <w:t xml:space="preserve"> : Google Cloud Messaging </w:t>
       </w:r>
     </w:p>
     <w:p>
@@ -505,6 +580,7 @@
           <w:color w:val="000000"/>
           <w:sz w:val="21"/>
         </w:rPr>
+        <w:lastRenderedPageBreak/>
         <w:t xml:space="preserve"> https</w:t>
       </w:r>
       <w:r>
@@ -616,27 +692,44 @@
           <w:sz w:val="21"/>
           <w:szCs w:val="21"/>
         </w:rPr>
-        <w:t xml:space="preserve">     4. Enable the GCM service by following the below steps :</w:t>
-      </w:r>
-    </w:p>
-    <w:p>
-      <w:pPr>
-        <w:rPr>
-          <w:rFonts w:ascii="Arial" w:hAnsi="Arial" w:cs="Arial"/>
-          <w:color w:val="222222"/>
-          <w:sz w:val="21"/>
-          <w:szCs w:val="21"/>
-          <w:shd w:val="clear" w:color="auto" w:fill="F9F9F9"/>
-        </w:rPr>
-      </w:pPr>
-      <w:r>
-        <w:rPr>
-          <w:rFonts w:ascii="Arial" w:eastAsia="Times New Roman" w:hAnsi="Arial" w:cs="Arial"/>
-          <w:color w:val="222222"/>
-          <w:sz w:val="21"/>
-          <w:szCs w:val="21"/>
-        </w:rPr>
-        <w:lastRenderedPageBreak/>
+        <w:t xml:space="preserve">     4. Enable the </w:t>
+      </w:r>
+      <w:r>
+        <w:rPr>
+          <w:rFonts w:ascii="Arial" w:eastAsia="Times New Roman" w:hAnsi="Arial" w:cs="Arial"/>
+          <w:color w:val="222222"/>
+          <w:sz w:val="21"/>
+          <w:szCs w:val="21"/>
+        </w:rPr>
+        <w:t>GCM</w:t>
+      </w:r>
+      <w:r>
+        <w:rPr>
+          <w:rFonts w:ascii="Arial" w:eastAsia="Times New Roman" w:hAnsi="Arial" w:cs="Arial"/>
+          <w:color w:val="222222"/>
+          <w:sz w:val="21"/>
+          <w:szCs w:val="21"/>
+        </w:rPr>
+        <w:t xml:space="preserve"> service by following the below steps :</w:t>
+      </w:r>
+    </w:p>
+    <w:p>
+      <w:pPr>
+        <w:rPr>
+          <w:rFonts w:ascii="Arial" w:hAnsi="Arial" w:cs="Arial"/>
+          <w:color w:val="222222"/>
+          <w:sz w:val="21"/>
+          <w:szCs w:val="21"/>
+          <w:shd w:val="clear" w:color="auto" w:fill="F9F9F9"/>
+        </w:rPr>
+      </w:pPr>
+      <w:r>
+        <w:rPr>
+          <w:rFonts w:ascii="Arial" w:eastAsia="Times New Roman" w:hAnsi="Arial" w:cs="Arial"/>
+          <w:color w:val="222222"/>
+          <w:sz w:val="21"/>
+          <w:szCs w:val="21"/>
+        </w:rPr>
         <w:tab/>
       </w:r>
       <w:r>
@@ -796,7 +889,37 @@
           <w:shd w:val="clear" w:color="auto" w:fill="F9F9F9"/>
         </w:rPr>
         <w:tab/>
-        <w:t>c. n the Terms of Service page, accept the terms.</w:t>
+        <w:t xml:space="preserve">c. </w:t>
+      </w:r>
+      <w:r>
+        <w:rPr>
+          <w:rFonts w:ascii="Arial" w:hAnsi="Arial" w:cs="Arial"/>
+          <w:color w:val="222222"/>
+          <w:sz w:val="21"/>
+          <w:szCs w:val="21"/>
+          <w:shd w:val="clear" w:color="auto" w:fill="F9F9F9"/>
+        </w:rPr>
+        <w:t>I</w:t>
+      </w:r>
+      <w:r>
+        <w:rPr>
+          <w:rFonts w:ascii="Arial" w:hAnsi="Arial" w:cs="Arial"/>
+          <w:color w:val="222222"/>
+          <w:sz w:val="21"/>
+          <w:szCs w:val="21"/>
+          <w:shd w:val="clear" w:color="auto" w:fill="F9F9F9"/>
+        </w:rPr>
+        <w:t>n the</w:t>
+      </w:r>
+      <w:r>
+        <w:rPr>
+          <w:rFonts w:ascii="Arial" w:hAnsi="Arial" w:cs="Arial"/>
+          <w:color w:val="222222"/>
+          <w:sz w:val="21"/>
+          <w:szCs w:val="21"/>
+          <w:shd w:val="clear" w:color="auto" w:fill="F9F9F9"/>
+        </w:rPr>
+        <w:t xml:space="preserve"> Terms of Service page, accept the terms.</w:t>
       </w:r>
     </w:p>
     <w:p>
@@ -1025,17 +1148,15 @@
         </w:rPr>
         <w:t xml:space="preserve">. Either a server key or a browser key should work. The advantage to using a server key is that it allows you to </w:t>
       </w:r>
-      <w:proofErr w:type="spellStart"/>
-      <w:r>
-        <w:rPr>
-          <w:rFonts w:ascii="Arial" w:eastAsia="Times New Roman" w:hAnsi="Arial" w:cs="Arial"/>
-          <w:color w:val="222222"/>
-          <w:sz w:val="21"/>
-          <w:szCs w:val="21"/>
-        </w:rPr>
-        <w:t>whitelist</w:t>
-      </w:r>
-      <w:proofErr w:type="spellEnd"/>
+      <w:r>
+        <w:rPr>
+          <w:rFonts w:ascii="Arial" w:eastAsia="Times New Roman" w:hAnsi="Arial" w:cs="Arial"/>
+          <w:color w:val="222222"/>
+          <w:sz w:val="21"/>
+          <w:szCs w:val="21"/>
+        </w:rPr>
+        <w:t>white list</w:t>
+      </w:r>
       <w:r>
         <w:rPr>
           <w:rFonts w:ascii="Arial" w:eastAsia="Times New Roman" w:hAnsi="Arial" w:cs="Arial"/>
@@ -1079,6 +1200,7 @@
           <w:sz w:val="21"/>
           <w:szCs w:val="21"/>
         </w:rPr>
+        <w:lastRenderedPageBreak/>
         <w:drawing>
           <wp:inline distT="0" distB="0" distL="0" distR="0">
             <wp:extent cx="4191000" cy="2333625"/>
@@ -1469,7 +1591,44 @@
           <w:sz w:val="21"/>
           <w:szCs w:val="21"/>
         </w:rPr>
-        <w:t>For the web server:</w:t>
+        <w:t>For the web server</w:t>
+      </w:r>
+      <w:r>
+        <w:rPr>
+          <w:rFonts w:ascii="Arial" w:eastAsia="Times New Roman" w:hAnsi="Arial" w:cs="Arial"/>
+          <w:color w:val="222222"/>
+          <w:sz w:val="21"/>
+          <w:szCs w:val="21"/>
+        </w:rPr>
+        <w:t>:</w:t>
+      </w:r>
+      <w:r>
+        <w:rPr>
+          <w:rFonts w:ascii="Arial" w:eastAsia="Times New Roman" w:hAnsi="Arial" w:cs="Arial"/>
+          <w:color w:val="222222"/>
+          <w:sz w:val="21"/>
+          <w:szCs w:val="21"/>
+        </w:rPr>
+        <w:t xml:space="preserve"> (</w:t>
+      </w:r>
+      <w:r>
+        <w:rPr>
+          <w:rFonts w:ascii="Arial" w:eastAsia="Times New Roman" w:hAnsi="Arial" w:cs="Arial"/>
+          <w:b/>
+          <w:color w:val="222222"/>
+          <w:sz w:val="21"/>
+          <w:szCs w:val="21"/>
+        </w:rPr>
+        <w:t>Here we are using Apache Tomcat as our web server</w:t>
+      </w:r>
+      <w:r>
+        <w:rPr>
+          <w:rFonts w:ascii="Arial" w:eastAsia="Times New Roman" w:hAnsi="Arial" w:cs="Arial"/>
+          <w:color w:val="222222"/>
+          <w:sz w:val="21"/>
+          <w:szCs w:val="21"/>
+        </w:rPr>
+        <w:t>)</w:t>
       </w:r>
     </w:p>
     <w:p>
@@ -2812,30 +2971,49 @@
           <w:szCs w:val="21"/>
           <w:shd w:val="clear" w:color="auto" w:fill="FFFFFF"/>
         </w:rPr>
-        <w:t>9. Click on the button and your device will show a notification that a message has been received.</w:t>
-      </w:r>
-    </w:p>
-    <w:p>
-      <w:pPr>
-        <w:rPr>
-          <w:rFonts w:ascii="Arial" w:hAnsi="Arial" w:cs="Arial"/>
-          <w:b/>
+        <w:t xml:space="preserve">9. </w:t>
+      </w:r>
+      <w:r>
+        <w:rPr>
+          <w:rFonts w:ascii="Arial" w:hAnsi="Arial" w:cs="Arial"/>
           <w:color w:val="000000" w:themeColor="text1"/>
           <w:sz w:val="21"/>
           <w:szCs w:val="21"/>
           <w:shd w:val="clear" w:color="auto" w:fill="FFFFFF"/>
         </w:rPr>
-      </w:pPr>
-      <w:r>
-        <w:rPr>
-          <w:rFonts w:ascii="Arial" w:hAnsi="Arial" w:cs="Arial"/>
-          <w:b/>
+        <w:t>Click on the button</w:t>
+      </w:r>
+      <w:r>
+        <w:rPr>
+          <w:rFonts w:ascii="Arial" w:hAnsi="Arial" w:cs="Arial"/>
           <w:color w:val="000000" w:themeColor="text1"/>
           <w:sz w:val="21"/>
           <w:szCs w:val="21"/>
           <w:shd w:val="clear" w:color="auto" w:fill="FFFFFF"/>
         </w:rPr>
-        <w:lastRenderedPageBreak/>
+        <w:t xml:space="preserve"> and your device will show a notification that a message has been received.</w:t>
+      </w:r>
+    </w:p>
+    <w:p>
+      <w:pPr>
+        <w:rPr>
+          <w:rFonts w:ascii="Arial" w:hAnsi="Arial" w:cs="Arial"/>
+          <w:b/>
+          <w:color w:val="000000" w:themeColor="text1"/>
+          <w:sz w:val="21"/>
+          <w:szCs w:val="21"/>
+          <w:shd w:val="clear" w:color="auto" w:fill="FFFFFF"/>
+        </w:rPr>
+      </w:pPr>
+      <w:r>
+        <w:rPr>
+          <w:rFonts w:ascii="Arial" w:hAnsi="Arial" w:cs="Arial"/>
+          <w:b/>
+          <w:color w:val="000000" w:themeColor="text1"/>
+          <w:sz w:val="21"/>
+          <w:szCs w:val="21"/>
+          <w:shd w:val="clear" w:color="auto" w:fill="FFFFFF"/>
+        </w:rPr>
         <w:t>This was how the sample application of push notification works.</w:t>
       </w:r>
     </w:p>

</xml_diff>